<commit_message>
Updated K means value to 37
</commit_message>
<xml_diff>
--- a/completed/assignment08/assignment_08_Ex14_MandalAbhijit.docx
+++ b/completed/assignment08/assignment_08_Ex14_MandalAbhijit.docx
@@ -965,22 +965,10 @@
         <w:br/>
       </w:r>
       <w:r>
-        <w:br/>
-      </w:r>
-      <w:r>
-        <w:rPr>
-          <w:rStyle w:val="VerbatimChar"/>
-        </w:rPr>
-        <w:t xml:space="preserve">1. 71.33% with 100 nearest neighbors comparison</w:t>
-      </w:r>
-      <w:r>
-        <w:br/>
-      </w:r>
-      <w:r>
-        <w:rPr>
-          <w:rStyle w:val="VerbatimChar"/>
-        </w:rPr>
-        <w:t xml:space="preserve">2. 97.66% with 50 nearest neighbors comparison</w:t>
+        <w:rPr>
+          <w:rStyle w:val="VerbatimChar"/>
+        </w:rPr>
+        <w:t xml:space="preserve">96.66% with 37 nearest neighbors comparison</w:t>
       </w:r>
     </w:p>
     <w:p>
@@ -1291,7 +1279,7 @@
         <w:rPr>
           <w:rStyle w:val="DecValTok"/>
         </w:rPr>
-        <w:t xml:space="preserve">100</w:t>
+        <w:t xml:space="preserve">37</w:t>
       </w:r>
       <w:r>
         <w:rPr>
@@ -1362,16 +1350,16 @@
         <w:rPr>
           <w:rStyle w:val="VerbatimChar"/>
         </w:rPr>
-        <w:t xml:space="preserve">##            0 125  31</w:t>
-      </w:r>
-      <w:r>
-        <w:br/>
-      </w:r>
-      <w:r>
-        <w:rPr>
-          <w:rStyle w:val="VerbatimChar"/>
-        </w:rPr>
-        <w:t xml:space="preserve">##            1  55  89</w:t>
+        <w:t xml:space="preserve">##            0 154   5</w:t>
+      </w:r>
+      <w:r>
+        <w:br/>
+      </w:r>
+      <w:r>
+        <w:rPr>
+          <w:rStyle w:val="VerbatimChar"/>
+        </w:rPr>
+        <w:t xml:space="preserve">##            1   6 135</w:t>
       </w:r>
     </w:p>
     <w:p>
@@ -1504,7 +1492,7 @@
         <w:rPr>
           <w:rStyle w:val="VerbatimChar"/>
         </w:rPr>
-        <w:t xml:space="preserve">## [1] 0.7133333</w:t>
+        <w:t xml:space="preserve">## [1] 0.9633333</w:t>
       </w:r>
     </w:p>
     <w:p>
@@ -1515,7 +1503,7 @@
         <w:rPr>
           <w:rStyle w:val="CommentTok"/>
         </w:rPr>
-        <w:t xml:space="preserve"># model accuracy with 100 neighbors</w:t>
+        <w:t xml:space="preserve"># model accuracy with 37 neighbors</w:t>
       </w:r>
     </w:p>
     <w:p>
@@ -1557,7 +1545,7 @@
         <w:rPr>
           <w:rStyle w:val="VerbatimChar"/>
         </w:rPr>
-        <w:t xml:space="preserve">KNN :- K-nearest neighbor works/predicts as per the surrounding datapoints (K). It is a deterministic algorithm, if you keep the value of K and run the algorithm n times, the results will be the same. KNN is lazy execution and can be applied to non-linear solutions, due to this it provides better accuracy than logistic regression</w:t>
+        <w:t xml:space="preserve">KNN :- K-nearest neighbor works/predicts as per the surrounding datapoints (K). KNN is lazy execution and can be applied to non-linear solutions, due to this it provides better accuracy than logistic regression</w:t>
       </w:r>
       <w:r>
         <w:br/>

</xml_diff>